<commit_message>
fix: :art: arreglando pequeños errores
</commit_message>
<xml_diff>
--- a/documentacion_fuentes_grupo_1_10/Carpeta Inicio/ACTA DE CONSTITUCIÓN_v1.3.docx
+++ b/documentacion_fuentes_grupo_1_10/Carpeta Inicio/ACTA DE CONSTITUCIÓN_v1.3.docx
@@ -55,52 +55,26 @@
                 <w:lang w:val="es-ES" w:eastAsia="zh-CN"/>
               </w:rPr>
             </w:pPr>
-            <w:proofErr w:type="spellStart"/>
-            <w:proofErr w:type="gramStart"/>
-            <w:r>
-              <w:rPr>
-                <w:rFonts w:eastAsia="SimSun" w:cstheme="minorHAnsi"/>
-                <w:color w:val="0070C0"/>
-                <w:sz w:val="20"/>
-                <w:szCs w:val="20"/>
-                <w:lang w:val="es-ES" w:eastAsia="zh-CN"/>
-              </w:rPr>
-              <w:t>Orchid</w:t>
-            </w:r>
-            <w:proofErr w:type="spellEnd"/>
-            <w:r>
-              <w:rPr>
-                <w:rFonts w:eastAsia="SimSun" w:cstheme="minorHAnsi"/>
-                <w:color w:val="0070C0"/>
-                <w:sz w:val="20"/>
-                <w:szCs w:val="20"/>
-                <w:lang w:val="es-ES" w:eastAsia="zh-CN"/>
-              </w:rPr>
-              <w:t xml:space="preserve"> </w:t>
-            </w:r>
-            <w:r>
-              <w:rPr>
-                <w:rFonts w:eastAsia="SimSun" w:cstheme="minorHAnsi"/>
-                <w:color w:val="0070C0"/>
-                <w:sz w:val="20"/>
-                <w:szCs w:val="20"/>
-                <w:lang w:val="es-ES" w:eastAsia="zh-CN"/>
-              </w:rPr>
-              <w:t xml:space="preserve"> </w:t>
-            </w:r>
-            <w:proofErr w:type="spellStart"/>
-            <w:r>
-              <w:rPr>
-                <w:rFonts w:eastAsia="SimSun" w:cstheme="minorHAnsi"/>
-                <w:color w:val="0070C0"/>
-                <w:sz w:val="20"/>
-                <w:szCs w:val="20"/>
-                <w:lang w:val="es-ES" w:eastAsia="zh-CN"/>
-              </w:rPr>
-              <w:t>cosmetics</w:t>
-            </w:r>
-            <w:proofErr w:type="spellEnd"/>
-            <w:proofErr w:type="gramEnd"/>
+            <w:r>
+              <w:rPr>
+                <w:rFonts w:eastAsia="SimSun" w:cstheme="minorHAnsi"/>
+                <w:color w:val="0070C0"/>
+                <w:sz w:val="20"/>
+                <w:szCs w:val="20"/>
+                <w:lang w:val="es-ES" w:eastAsia="zh-CN"/>
+              </w:rPr>
+              <w:t xml:space="preserve">Orchid </w:t>
+            </w:r>
+            <w:r>
+              <w:rPr>
+                <w:rFonts w:eastAsia="SimSun" w:cstheme="minorHAnsi"/>
+                <w:color w:val="0070C0"/>
+                <w:sz w:val="20"/>
+                <w:szCs w:val="20"/>
+                <w:lang w:val="es-ES" w:eastAsia="zh-CN"/>
+              </w:rPr>
+              <w:t xml:space="preserve"> cosmetics</w:t>
+            </w:r>
           </w:p>
         </w:tc>
       </w:tr>
@@ -377,7 +351,37 @@
                 <w:szCs w:val="20"/>
                 <w:lang w:val="es-ES" w:eastAsia="zh-CN"/>
               </w:rPr>
-              <w:t>/09/2025</w:t>
+              <w:t>-</w:t>
+            </w:r>
+            <w:r>
+              <w:rPr>
+                <w:rFonts w:eastAsia="SimSun" w:cstheme="minorHAnsi"/>
+                <w:color w:val="0070C0"/>
+                <w:sz w:val="20"/>
+                <w:szCs w:val="20"/>
+                <w:lang w:val="es-ES" w:eastAsia="zh-CN"/>
+              </w:rPr>
+              <w:t>09</w:t>
+            </w:r>
+            <w:r>
+              <w:rPr>
+                <w:rFonts w:eastAsia="SimSun" w:cstheme="minorHAnsi"/>
+                <w:color w:val="0070C0"/>
+                <w:sz w:val="20"/>
+                <w:szCs w:val="20"/>
+                <w:lang w:val="es-ES" w:eastAsia="zh-CN"/>
+              </w:rPr>
+              <w:t>-</w:t>
+            </w:r>
+            <w:r>
+              <w:rPr>
+                <w:rFonts w:eastAsia="SimSun" w:cstheme="minorHAnsi"/>
+                <w:color w:val="0070C0"/>
+                <w:sz w:val="20"/>
+                <w:szCs w:val="20"/>
+                <w:lang w:val="es-ES" w:eastAsia="zh-CN"/>
+              </w:rPr>
+              <w:t>2025</w:t>
             </w:r>
           </w:p>
         </w:tc>
@@ -690,7 +694,7 @@
                 <w:szCs w:val="20"/>
                 <w:lang w:val="es-ES" w:eastAsia="zh-CN"/>
               </w:rPr>
-              <w:t>/</w:t>
+              <w:t>-</w:t>
             </w:r>
             <w:r>
               <w:rPr>
@@ -710,7 +714,7 @@
                 <w:szCs w:val="20"/>
                 <w:lang w:val="es-ES" w:eastAsia="zh-CN"/>
               </w:rPr>
-              <w:t>/</w:t>
+              <w:t>-</w:t>
             </w:r>
             <w:r>
               <w:rPr>
@@ -832,7 +836,7 @@
                 <w:szCs w:val="20"/>
                 <w:lang w:val="es-ES" w:eastAsia="zh-CN"/>
               </w:rPr>
-              <w:t>/</w:t>
+              <w:t>-</w:t>
             </w:r>
             <w:r>
               <w:rPr>
@@ -852,7 +856,7 @@
                 <w:szCs w:val="20"/>
                 <w:lang w:val="es-ES" w:eastAsia="zh-CN"/>
               </w:rPr>
-              <w:t>/</w:t>
+              <w:t>-</w:t>
             </w:r>
             <w:r>
               <w:rPr>
@@ -963,7 +967,47 @@
                 <w:szCs w:val="20"/>
                 <w:lang w:val="es-ES" w:eastAsia="zh-CN"/>
               </w:rPr>
-              <w:t>27/09/2025</w:t>
+              <w:t>27</w:t>
+            </w:r>
+            <w:r>
+              <w:rPr>
+                <w:rFonts w:eastAsia="SimSun" w:cstheme="minorHAnsi"/>
+                <w:color w:val="0070C0"/>
+                <w:sz w:val="20"/>
+                <w:szCs w:val="20"/>
+                <w:lang w:val="es-ES" w:eastAsia="zh-CN"/>
+              </w:rPr>
+              <w:t>-</w:t>
+            </w:r>
+            <w:r>
+              <w:rPr>
+                <w:rFonts w:eastAsia="SimSun" w:cstheme="minorHAnsi"/>
+                <w:color w:val="0070C0"/>
+                <w:sz w:val="20"/>
+                <w:szCs w:val="20"/>
+                <w:lang w:val="es-ES" w:eastAsia="zh-CN"/>
+              </w:rPr>
+              <w:t>09</w:t>
+            </w:r>
+            <w:r>
+              <w:rPr>
+                <w:rFonts w:eastAsia="SimSun" w:cstheme="minorHAnsi"/>
+                <w:color w:val="0070C0"/>
+                <w:sz w:val="20"/>
+                <w:szCs w:val="20"/>
+                <w:lang w:val="es-ES" w:eastAsia="zh-CN"/>
+              </w:rPr>
+              <w:t>-</w:t>
+            </w:r>
+            <w:r>
+              <w:rPr>
+                <w:rFonts w:eastAsia="SimSun" w:cstheme="minorHAnsi"/>
+                <w:color w:val="0070C0"/>
+                <w:sz w:val="20"/>
+                <w:szCs w:val="20"/>
+                <w:lang w:val="es-ES" w:eastAsia="zh-CN"/>
+              </w:rPr>
+              <w:t>2025</w:t>
             </w:r>
           </w:p>
         </w:tc>
@@ -3645,29 +3689,7 @@
                 <w:szCs w:val="20"/>
                 <w:lang w:val="es-ES" w:eastAsia="zh-CN"/>
               </w:rPr>
-              <w:t xml:space="preserve">14784.16€, teniendo en cuenta que, de las 150 horas de la asignatura, se dedican 100 al proyecto, 66 horas por el equipo </w:t>
-            </w:r>
-            <w:proofErr w:type="gramStart"/>
-            <w:r>
-              <w:rPr>
-                <w:rFonts w:eastAsia="SimSun" w:cstheme="minorHAnsi"/>
-                <w:color w:val="0070C0"/>
-                <w:sz w:val="20"/>
-                <w:szCs w:val="20"/>
-                <w:lang w:val="es-ES" w:eastAsia="zh-CN"/>
-              </w:rPr>
-              <w:t>Director</w:t>
-            </w:r>
-            <w:proofErr w:type="gramEnd"/>
-            <w:r>
-              <w:rPr>
-                <w:rFonts w:eastAsia="SimSun" w:cstheme="minorHAnsi"/>
-                <w:color w:val="0070C0"/>
-                <w:sz w:val="20"/>
-                <w:szCs w:val="20"/>
-                <w:lang w:val="es-ES" w:eastAsia="zh-CN"/>
-              </w:rPr>
-              <w:t xml:space="preserve"> de Proyecto y 34 por el Equipo de Trabajo, con sueldos de 40€/h y 31.06€/h respectivamente.</w:t>
+              <w:t>14784.16€, teniendo en cuenta que, de las 150 horas de la asignatura, se dedican 100 al proyecto, 66 horas por el equipo Director de Proyecto y 34 por el Equipo de Trabajo, con sueldos de 40€/h y 31.06€/h respectivamente.</w:t>
             </w:r>
           </w:p>
           <w:p>
@@ -4091,31 +4113,7 @@
                 <w:sz w:val="20"/>
                 <w:lang w:val="es-ES"/>
               </w:rPr>
-              <w:t xml:space="preserve">Queda excluido el soporte técnico </w:t>
-            </w:r>
-            <w:proofErr w:type="spellStart"/>
-            <w:r>
-              <w:rPr>
-                <w:rFonts w:asciiTheme="minorHAnsi" w:hAnsiTheme="minorHAnsi" w:cstheme="minorHAnsi"/>
-                <w:i w:val="0"/>
-                <w:iCs w:val="0"/>
-                <w:color w:val="0070C0"/>
-                <w:sz w:val="20"/>
-                <w:lang w:val="es-ES"/>
-              </w:rPr>
-              <w:t>post-proyecto</w:t>
-            </w:r>
-            <w:proofErr w:type="spellEnd"/>
-            <w:r>
-              <w:rPr>
-                <w:rFonts w:asciiTheme="minorHAnsi" w:hAnsiTheme="minorHAnsi" w:cstheme="minorHAnsi"/>
-                <w:i w:val="0"/>
-                <w:iCs w:val="0"/>
-                <w:color w:val="0070C0"/>
-                <w:sz w:val="20"/>
-                <w:lang w:val="es-ES"/>
-              </w:rPr>
-              <w:t>.</w:t>
+              <w:t>Queda excluido el soporte técnico post-proyecto.</w:t>
             </w:r>
           </w:p>
           <w:p>
@@ -4654,14 +4652,27 @@
     <w:r>
       <w:t xml:space="preserve"> de </w:t>
     </w:r>
-    <w:fldSimple w:instr=" NUMPAGES   \* MERGEFORMAT ">
-      <w:r>
-        <w:rPr>
-          <w:noProof/>
-        </w:rPr>
-        <w:t>1</w:t>
-      </w:r>
-    </w:fldSimple>
+    <w:r>
+      <w:fldChar w:fldCharType="begin"/>
+    </w:r>
+    <w:r>
+      <w:instrText xml:space="preserve"> NUMPAGES   \* MERGEFORMAT </w:instrText>
+    </w:r>
+    <w:r>
+      <w:fldChar w:fldCharType="separate"/>
+    </w:r>
+    <w:r>
+      <w:rPr>
+        <w:noProof/>
+      </w:rPr>
+      <w:t>1</w:t>
+    </w:r>
+    <w:r>
+      <w:rPr>
+        <w:noProof/>
+      </w:rPr>
+      <w:fldChar w:fldCharType="end"/>
+    </w:r>
   </w:p>
   <w:p>
     <w:pPr>
@@ -6253,67 +6264,6 @@
 </file>
 
 <file path=customXml/item1.xml><?xml version="1.0" encoding="utf-8"?>
-<p:properties xmlns:p="http://schemas.microsoft.com/office/2006/metadata/properties" xmlns:xsi="http://www.w3.org/2001/XMLSchema-instance" xmlns:pc="http://schemas.microsoft.com/office/infopath/2007/PartnerControls">
-  <documentManagement>
-    <Has_Teacher_Only_SectionGroup xmlns="aa1b221f-73c9-4a68-852c-edef620d9b64" xsi:nil="true"/>
-    <Teachers xmlns="aa1b221f-73c9-4a68-852c-edef620d9b64">
-      <UserInfo>
-        <DisplayName/>
-        <AccountId xsi:nil="true"/>
-        <AccountType/>
-      </UserInfo>
-    </Teachers>
-    <IsNotebookLocked xmlns="aa1b221f-73c9-4a68-852c-edef620d9b64" xsi:nil="true"/>
-    <CultureName xmlns="aa1b221f-73c9-4a68-852c-edef620d9b64" xsi:nil="true"/>
-    <Owner xmlns="aa1b221f-73c9-4a68-852c-edef620d9b64">
-      <UserInfo>
-        <DisplayName/>
-        <AccountId xsi:nil="true"/>
-        <AccountType/>
-      </UserInfo>
-    </Owner>
-    <Distribution_Groups xmlns="aa1b221f-73c9-4a68-852c-edef620d9b64" xsi:nil="true"/>
-    <TeamsChannelId xmlns="aa1b221f-73c9-4a68-852c-edef620d9b64" xsi:nil="true"/>
-    <Invited_Teachers xmlns="aa1b221f-73c9-4a68-852c-edef620d9b64" xsi:nil="true"/>
-    <NotebookType xmlns="aa1b221f-73c9-4a68-852c-edef620d9b64" xsi:nil="true"/>
-    <AppVersion xmlns="aa1b221f-73c9-4a68-852c-edef620d9b64" xsi:nil="true"/>
-    <DefaultSectionNames xmlns="aa1b221f-73c9-4a68-852c-edef620d9b64" xsi:nil="true"/>
-    <Is_Collaboration_Space_Locked xmlns="aa1b221f-73c9-4a68-852c-edef620d9b64" xsi:nil="true"/>
-    <Templates xmlns="aa1b221f-73c9-4a68-852c-edef620d9b64" xsi:nil="true"/>
-    <FolderType xmlns="aa1b221f-73c9-4a68-852c-edef620d9b64" xsi:nil="true"/>
-    <Student_Groups xmlns="aa1b221f-73c9-4a68-852c-edef620d9b64">
-      <UserInfo>
-        <DisplayName/>
-        <AccountId xsi:nil="true"/>
-        <AccountType/>
-      </UserInfo>
-    </Student_Groups>
-    <Math_Settings xmlns="aa1b221f-73c9-4a68-852c-edef620d9b64" xsi:nil="true"/>
-    <Self_Registration_Enabled xmlns="aa1b221f-73c9-4a68-852c-edef620d9b64" xsi:nil="true"/>
-    <Students xmlns="aa1b221f-73c9-4a68-852c-edef620d9b64">
-      <UserInfo>
-        <DisplayName/>
-        <AccountId xsi:nil="true"/>
-        <AccountType/>
-      </UserInfo>
-    </Students>
-    <LMS_Mappings xmlns="aa1b221f-73c9-4a68-852c-edef620d9b64" xsi:nil="true"/>
-    <Invited_Students xmlns="aa1b221f-73c9-4a68-852c-edef620d9b64" xsi:nil="true"/>
-    <_activity xmlns="aa1b221f-73c9-4a68-852c-edef620d9b64" xsi:nil="true"/>
-  </documentManagement>
-</p:properties>
-</file>
-
-<file path=customXml/item2.xml><?xml version="1.0" encoding="utf-8"?>
-<?mso-contentType ?>
-<FormTemplates xmlns="http://schemas.microsoft.com/sharepoint/v3/contenttype/forms">
-  <Display>DocumentLibraryForm</Display>
-  <Edit>DocumentLibraryForm</Edit>
-  <New>DocumentLibraryForm</New>
-</FormTemplates>
-</file>
-
-<file path=customXml/item3.xml><?xml version="1.0" encoding="utf-8"?>
 <ct:contentTypeSchema xmlns:ct="http://schemas.microsoft.com/office/2006/metadata/contentType" xmlns:ma="http://schemas.microsoft.com/office/2006/metadata/properties/metaAttributes" ct:_="" ma:_="" ma:contentTypeName="Documento" ma:contentTypeID="0x01010004B9778079CC1F4AA5349450C37B1B85" ma:contentTypeVersion="29" ma:contentTypeDescription="Crear nuevo documento." ma:contentTypeScope="" ma:versionID="62435c44699f876d581df23dd1a8ce19">
   <xsd:schema xmlns:xsd="http://www.w3.org/2001/XMLSchema" xmlns:xs="http://www.w3.org/2001/XMLSchema" xmlns:p="http://schemas.microsoft.com/office/2006/metadata/properties" xmlns:ns3="aa1b221f-73c9-4a68-852c-edef620d9b64" xmlns:ns4="dddfc035-4e9b-413a-bec3-777fe120d358" targetNamespace="http://schemas.microsoft.com/office/2006/metadata/properties" ma:root="true" ma:fieldsID="ed4dc94ea12d8e23d5739eb0f525b66e" ns3:_="" ns4:_="">
     <xsd:import namespace="aa1b221f-73c9-4a68-852c-edef620d9b64"/>
@@ -6696,25 +6646,68 @@
 </ct:contentTypeSchema>
 </file>
 
-<file path=customXml/itemProps1.xml><?xml version="1.0" encoding="utf-8"?>
-<ds:datastoreItem xmlns:ds="http://schemas.openxmlformats.org/officeDocument/2006/customXml" ds:itemID="{4AF9FEA3-A320-4371-8B64-D102E58BF25C}">
-  <ds:schemaRefs>
-    <ds:schemaRef ds:uri="http://schemas.microsoft.com/office/2006/metadata/properties"/>
-    <ds:schemaRef ds:uri="http://schemas.microsoft.com/office/infopath/2007/PartnerControls"/>
-    <ds:schemaRef ds:uri="aa1b221f-73c9-4a68-852c-edef620d9b64"/>
-  </ds:schemaRefs>
-</ds:datastoreItem>
+<file path=customXml/item2.xml><?xml version="1.0" encoding="utf-8"?>
+<?mso-contentType ?>
+<FormTemplates xmlns="http://schemas.microsoft.com/sharepoint/v3/contenttype/forms">
+  <Display>DocumentLibraryForm</Display>
+  <Edit>DocumentLibraryForm</Edit>
+  <New>DocumentLibraryForm</New>
+</FormTemplates>
 </file>
 
-<file path=customXml/itemProps2.xml><?xml version="1.0" encoding="utf-8"?>
-<ds:datastoreItem xmlns:ds="http://schemas.openxmlformats.org/officeDocument/2006/customXml" ds:itemID="{CD214313-0E10-4562-9F90-DE60EE9BBB37}">
-  <ds:schemaRefs>
-    <ds:schemaRef ds:uri="http://schemas.microsoft.com/sharepoint/v3/contenttype/forms"/>
-  </ds:schemaRefs>
-</ds:datastoreItem>
+<file path=customXml/item3.xml><?xml version="1.0" encoding="utf-8"?>
+<p:properties xmlns:p="http://schemas.microsoft.com/office/2006/metadata/properties" xmlns:xsi="http://www.w3.org/2001/XMLSchema-instance" xmlns:pc="http://schemas.microsoft.com/office/infopath/2007/PartnerControls">
+  <documentManagement>
+    <Has_Teacher_Only_SectionGroup xmlns="aa1b221f-73c9-4a68-852c-edef620d9b64" xsi:nil="true"/>
+    <Teachers xmlns="aa1b221f-73c9-4a68-852c-edef620d9b64">
+      <UserInfo>
+        <DisplayName/>
+        <AccountId xsi:nil="true"/>
+        <AccountType/>
+      </UserInfo>
+    </Teachers>
+    <IsNotebookLocked xmlns="aa1b221f-73c9-4a68-852c-edef620d9b64" xsi:nil="true"/>
+    <CultureName xmlns="aa1b221f-73c9-4a68-852c-edef620d9b64" xsi:nil="true"/>
+    <Owner xmlns="aa1b221f-73c9-4a68-852c-edef620d9b64">
+      <UserInfo>
+        <DisplayName/>
+        <AccountId xsi:nil="true"/>
+        <AccountType/>
+      </UserInfo>
+    </Owner>
+    <Distribution_Groups xmlns="aa1b221f-73c9-4a68-852c-edef620d9b64" xsi:nil="true"/>
+    <TeamsChannelId xmlns="aa1b221f-73c9-4a68-852c-edef620d9b64" xsi:nil="true"/>
+    <Invited_Teachers xmlns="aa1b221f-73c9-4a68-852c-edef620d9b64" xsi:nil="true"/>
+    <NotebookType xmlns="aa1b221f-73c9-4a68-852c-edef620d9b64" xsi:nil="true"/>
+    <AppVersion xmlns="aa1b221f-73c9-4a68-852c-edef620d9b64" xsi:nil="true"/>
+    <DefaultSectionNames xmlns="aa1b221f-73c9-4a68-852c-edef620d9b64" xsi:nil="true"/>
+    <Is_Collaboration_Space_Locked xmlns="aa1b221f-73c9-4a68-852c-edef620d9b64" xsi:nil="true"/>
+    <Templates xmlns="aa1b221f-73c9-4a68-852c-edef620d9b64" xsi:nil="true"/>
+    <FolderType xmlns="aa1b221f-73c9-4a68-852c-edef620d9b64" xsi:nil="true"/>
+    <Student_Groups xmlns="aa1b221f-73c9-4a68-852c-edef620d9b64">
+      <UserInfo>
+        <DisplayName/>
+        <AccountId xsi:nil="true"/>
+        <AccountType/>
+      </UserInfo>
+    </Student_Groups>
+    <Math_Settings xmlns="aa1b221f-73c9-4a68-852c-edef620d9b64" xsi:nil="true"/>
+    <Self_Registration_Enabled xmlns="aa1b221f-73c9-4a68-852c-edef620d9b64" xsi:nil="true"/>
+    <Students xmlns="aa1b221f-73c9-4a68-852c-edef620d9b64">
+      <UserInfo>
+        <DisplayName/>
+        <AccountId xsi:nil="true"/>
+        <AccountType/>
+      </UserInfo>
+    </Students>
+    <LMS_Mappings xmlns="aa1b221f-73c9-4a68-852c-edef620d9b64" xsi:nil="true"/>
+    <Invited_Students xmlns="aa1b221f-73c9-4a68-852c-edef620d9b64" xsi:nil="true"/>
+    <_activity xmlns="aa1b221f-73c9-4a68-852c-edef620d9b64" xsi:nil="true"/>
+  </documentManagement>
+</p:properties>
 </file>
 
-<file path=customXml/itemProps3.xml><?xml version="1.0" encoding="utf-8"?>
+<file path=customXml/itemProps1.xml><?xml version="1.0" encoding="utf-8"?>
 <ds:datastoreItem xmlns:ds="http://schemas.openxmlformats.org/officeDocument/2006/customXml" ds:itemID="{EDF2F3D3-3A22-41A4-A8CB-E04C4C996384}">
   <ds:schemaRefs>
     <ds:schemaRef ds:uri="http://schemas.microsoft.com/office/2006/metadata/contentType"/>
@@ -6731,4 +6724,22 @@
     <ds:schemaRef ds:uri="http://schemas.microsoft.com/internal/obd"/>
   </ds:schemaRefs>
 </ds:datastoreItem>
+</file>
+
+<file path=customXml/itemProps2.xml><?xml version="1.0" encoding="utf-8"?>
+<ds:datastoreItem xmlns:ds="http://schemas.openxmlformats.org/officeDocument/2006/customXml" ds:itemID="{CD214313-0E10-4562-9F90-DE60EE9BBB37}">
+  <ds:schemaRefs>
+    <ds:schemaRef ds:uri="http://schemas.microsoft.com/sharepoint/v3/contenttype/forms"/>
+  </ds:schemaRefs>
+</ds:datastoreItem>
+</file>
+
+<file path=customXml/itemProps3.xml><?xml version="1.0" encoding="utf-8"?>
+<ds:datastoreItem xmlns:ds="http://schemas.openxmlformats.org/officeDocument/2006/customXml" ds:itemID="{4AF9FEA3-A320-4371-8B64-D102E58BF25C}">
+  <ds:schemaRefs>
+    <ds:schemaRef ds:uri="http://schemas.microsoft.com/office/2006/metadata/properties"/>
+    <ds:schemaRef ds:uri="http://schemas.microsoft.com/office/infopath/2007/PartnerControls"/>
+    <ds:schemaRef ds:uri="aa1b221f-73c9-4a68-852c-edef620d9b64"/>
+  </ds:schemaRefs>
+</ds:datastoreItem>
 </file>
</xml_diff>